<commit_message>
bug fix destination address by 16 bit
</commit_message>
<xml_diff>
--- a/Docs/Architecture design.docx
+++ b/Docs/Architecture design.docx
@@ -10,29 +10,13 @@
         <w:t xml:space="preserve">1. </w:t>
       </w:r>
       <w:r>
-        <w:t xml:space="preserve">Overview </w:t>
-      </w:r>
-      <w:proofErr w:type="spellStart"/>
-      <w:r>
-        <w:t>Zigbee</w:t>
-      </w:r>
-      <w:proofErr w:type="spellEnd"/>
-      <w:r>
-        <w:t xml:space="preserve"> Network</w:t>
+        <w:t>Overview Zigbee Network</w:t>
       </w:r>
     </w:p>
     <w:p/>
     <w:p>
       <w:r>
-        <w:t xml:space="preserve">General </w:t>
-      </w:r>
-      <w:proofErr w:type="spellStart"/>
-      <w:r>
-        <w:t>Zigbee</w:t>
-      </w:r>
-      <w:proofErr w:type="spellEnd"/>
-      <w:r>
-        <w:t xml:space="preserve"> topology</w:t>
+        <w:t>General Zigbee topology</w:t>
       </w:r>
     </w:p>
     <w:p/>
@@ -319,15 +303,7 @@
       </w:pPr>
       <w:r>
         <w:lastRenderedPageBreak/>
-        <w:t xml:space="preserve">Polls parent to get </w:t>
-      </w:r>
-      <w:proofErr w:type="gramStart"/>
-      <w:r>
-        <w:t>messages( can</w:t>
-      </w:r>
-      <w:proofErr w:type="gramEnd"/>
-      <w:r>
-        <w:t xml:space="preserve"> be disabled)</w:t>
+        <w:t>Polls parent to get messages( can be disabled)</w:t>
       </w:r>
     </w:p>
     <w:p>
@@ -473,13 +449,8 @@
           <w:numId w:val="5"/>
         </w:numPr>
       </w:pPr>
-      <w:proofErr w:type="gramStart"/>
-      <w:r>
-        <w:t>Finally ,</w:t>
-      </w:r>
-      <w:proofErr w:type="gramEnd"/>
-      <w:r>
-        <w:t xml:space="preserve"> the NWK will raise event to notify changed status up ZDO layer.</w:t>
+      <w:r>
+        <w:t>Finally , the NWK will raise event to notify changed status up ZDO layer.</w:t>
       </w:r>
     </w:p>
     <w:p>
@@ -576,15 +547,7 @@
         </w:numPr>
       </w:pPr>
       <w:r>
-        <w:t xml:space="preserve">When the confirmed </w:t>
-      </w:r>
-      <w:proofErr w:type="gramStart"/>
-      <w:r>
-        <w:t>discovery  process</w:t>
-      </w:r>
-      <w:proofErr w:type="gramEnd"/>
-      <w:r>
-        <w:t>, It will raise to ZDO layer</w:t>
+        <w:t>When the confirmed discovery  process, It will raise to ZDO layer</w:t>
       </w:r>
     </w:p>
     <w:p>
@@ -752,41 +715,17 @@
     </w:p>
     <w:p>
       <w:r>
-        <w:t xml:space="preserve">Coordinator sends </w:t>
-      </w:r>
-      <w:proofErr w:type="spellStart"/>
-      <w:r>
-        <w:t>msgs</w:t>
-      </w:r>
-      <w:proofErr w:type="spellEnd"/>
-      <w:r>
-        <w:t xml:space="preserve"> to R3 via R1 (blue path), then R1 fails</w:t>
-      </w:r>
-    </w:p>
-    <w:p>
-      <w:r>
-        <w:t xml:space="preserve">Coordinator sends </w:t>
-      </w:r>
-      <w:proofErr w:type="spellStart"/>
-      <w:r>
-        <w:t>msgs</w:t>
-      </w:r>
-      <w:proofErr w:type="spellEnd"/>
-      <w:r>
-        <w:t xml:space="preserve"> to R3 via R2(green path), then R2 fails</w:t>
-      </w:r>
-    </w:p>
-    <w:p>
-      <w:r>
-        <w:t xml:space="preserve">Coordinator send </w:t>
-      </w:r>
-      <w:proofErr w:type="spellStart"/>
-      <w:r>
-        <w:t>msgs</w:t>
-      </w:r>
-      <w:proofErr w:type="spellEnd"/>
-      <w:r>
-        <w:t xml:space="preserve"> to R3 via R4 and R5 (red path)</w:t>
+        <w:t>Coordinator sends msgs to R3 via R1 (blue path), then R1 fails</w:t>
+      </w:r>
+    </w:p>
+    <w:p>
+      <w:r>
+        <w:t>Coordinator sends msgs to R3 via R2(green path), then R2 fails</w:t>
+      </w:r>
+    </w:p>
+    <w:p>
+      <w:r>
+        <w:t>Coordinator send msgs to R3 via R4 and R5 (red path)</w:t>
       </w:r>
     </w:p>
     <w:p/>
@@ -816,13 +755,8 @@
         </w:numPr>
       </w:pPr>
       <w:r>
-        <w:t xml:space="preserve">If PAN_ID = 0xFFFF and device = Router or </w:t>
-      </w:r>
-      <w:proofErr w:type="spellStart"/>
-      <w:r>
-        <w:t>EndDevice</w:t>
-      </w:r>
-      <w:proofErr w:type="spellEnd"/>
+        <w:t>If PAN_ID = 0xFFFF and device = Router or EndDevice</w:t>
+      </w:r>
       <w:r>
         <w:t>: Device will join any available PAN</w:t>
       </w:r>
@@ -836,15 +770,7 @@
         </w:numPr>
       </w:pPr>
       <w:r>
-        <w:t>If PAN_</w:t>
-      </w:r>
-      <w:proofErr w:type="gramStart"/>
-      <w:r>
-        <w:t>ID ?</w:t>
-      </w:r>
-      <w:proofErr w:type="gramEnd"/>
-      <w:r>
-        <w:t xml:space="preserve"> 0xFFFF and device= Coordinator: Device will use the set value for the PAN_ID</w:t>
+        <w:t>If PAN_ID ? 0xFFFF and device= Coordinator: Device will use the set value for the PAN_ID</w:t>
       </w:r>
     </w:p>
     <w:p>
@@ -877,13 +803,8 @@
           <w:numId w:val="1"/>
         </w:numPr>
       </w:pPr>
-      <w:proofErr w:type="gramStart"/>
-      <w:r>
-        <w:t>Download  and</w:t>
-      </w:r>
-      <w:proofErr w:type="gramEnd"/>
-      <w:r>
-        <w:t xml:space="preserve"> install IAR</w:t>
+      <w:r>
+        <w:t>Download  and install IAR</w:t>
       </w:r>
     </w:p>
     <w:p>
@@ -927,13 +848,8 @@
     </w:p>
     <w:p>
       <w:r>
-        <w:t xml:space="preserve">+ Programmable Output Power Up to 4.5 </w:t>
-      </w:r>
-      <w:proofErr w:type="spellStart"/>
-      <w:r>
-        <w:t>dBm</w:t>
-      </w:r>
-      <w:proofErr w:type="spellEnd"/>
+        <w:t>+ Programmable Output Power Up to 4.5 dBm</w:t>
+      </w:r>
     </w:p>
     <w:p>
       <w:r>
@@ -948,15 +864,7 @@
     </w:p>
     <w:p>
       <w:r>
-        <w:t xml:space="preserve">+ Active-Mode </w:t>
-      </w:r>
-      <w:proofErr w:type="gramStart"/>
-      <w:r>
-        <w:t>RX(</w:t>
-      </w:r>
-      <w:proofErr w:type="gramEnd"/>
-      <w:r>
-        <w:t>CPU Idle): 24 mA</w:t>
+        <w:t>+ Active-Mode RX(CPU Idle): 24 mA</w:t>
       </w:r>
     </w:p>
     <w:p>
@@ -980,13 +888,8 @@
     </w:p>
     <w:p>
       <w:r>
-        <w:t xml:space="preserve">+ High-performance and low-power 8051 micro-controller core with code </w:t>
-      </w:r>
-      <w:proofErr w:type="spellStart"/>
-      <w:r>
-        <w:t>prefetch</w:t>
-      </w:r>
-      <w:proofErr w:type="spellEnd"/>
+        <w:t>+ High-performance and low-power 8051 micro-controller core with code prefetch</w:t>
+      </w:r>
     </w:p>
     <w:p>
       <w:r>
@@ -1016,28 +919,12 @@
     </w:p>
     <w:p>
       <w:r>
-        <w:t xml:space="preserve">+ IEEE 802.15.4 MAC Timer, General-Purpose </w:t>
-      </w:r>
-      <w:proofErr w:type="gramStart"/>
-      <w:r>
-        <w:t>Timers( One</w:t>
-      </w:r>
-      <w:proofErr w:type="gramEnd"/>
-      <w:r>
-        <w:t xml:space="preserve"> 16 Bits, Two 8 Bits)</w:t>
-      </w:r>
-    </w:p>
-    <w:p>
-      <w:r>
-        <w:t xml:space="preserve">+ 32 </w:t>
-      </w:r>
-      <w:proofErr w:type="spellStart"/>
-      <w:r>
-        <w:t>kHZ</w:t>
-      </w:r>
-      <w:proofErr w:type="spellEnd"/>
-      <w:r>
-        <w:t xml:space="preserve"> Sleep Timer with capture</w:t>
+        <w:t>+ IEEE 802.15.4 MAC Timer, General-Purpose Timers( One 16 Bits, Two 8 Bits)</w:t>
+      </w:r>
+    </w:p>
+    <w:p>
+      <w:r>
+        <w:t>+ 32 kHZ Sleep Timer with capture</w:t>
       </w:r>
     </w:p>
     <w:p>
@@ -1093,15 +980,7 @@
     </w:p>
     <w:p>
       <w:r>
-        <w:t xml:space="preserve">Aten: PCB </w:t>
-      </w:r>
-      <w:proofErr w:type="spellStart"/>
-      <w:r>
-        <w:t>Antena</w:t>
-      </w:r>
-      <w:proofErr w:type="spellEnd"/>
-      <w:r>
-        <w:t xml:space="preserve"> and IPEX</w:t>
+        <w:t>Aten: PCB Antena and IPEX</w:t>
       </w:r>
     </w:p>
     <w:p/>
@@ -2009,15 +1888,7 @@
     </w:p>
     <w:p>
       <w:r>
-        <w:t xml:space="preserve">HAL layer: </w:t>
-      </w:r>
-      <w:proofErr w:type="gramStart"/>
-      <w:r>
-        <w:t>responsible  for</w:t>
-      </w:r>
-      <w:proofErr w:type="gramEnd"/>
-      <w:r>
-        <w:t xml:space="preserve"> Initializing hardware component such as UART, GPIO, SPI, Timers, Watchdog</w:t>
+        <w:t>HAL layer: responsible  for Initializing hardware component such as UART, GPIO, SPI, Timers, Watchdog</w:t>
       </w:r>
     </w:p>
     <w:p>
@@ -2282,15 +2153,7 @@
         <w:t>+) Send and receive data</w:t>
       </w:r>
       <w:r>
-        <w:t xml:space="preserve"> </w:t>
-      </w:r>
-      <w:proofErr w:type="gramStart"/>
-      <w:r>
-        <w:t>( Address</w:t>
-      </w:r>
-      <w:proofErr w:type="gramEnd"/>
-      <w:r>
-        <w:t xml:space="preserve"> structure, send data function, receive data structure, receive data callback)</w:t>
+        <w:t xml:space="preserve"> ( Address structure, send data function, receive data structure, receive data callback)</w:t>
       </w:r>
     </w:p>
     <w:p>
@@ -2336,11 +2199,9 @@
             <w:tcW w:w="2065" w:type="dxa"/>
           </w:tcPr>
           <w:p>
-            <w:proofErr w:type="spellStart"/>
             <w:r>
               <w:t>AddrNotPresent</w:t>
             </w:r>
-            <w:proofErr w:type="spellEnd"/>
           </w:p>
         </w:tc>
         <w:tc>
@@ -2360,13 +2221,8 @@
             <w:tcW w:w="2065" w:type="dxa"/>
           </w:tcPr>
           <w:p>
-            <w:proofErr w:type="spellStart"/>
-            <w:r>
-              <w:t>AddrBroadcast</w:t>
-            </w:r>
-            <w:proofErr w:type="spellEnd"/>
-            <w:r>
-              <w:t xml:space="preserve"> </w:t>
+            <w:r>
+              <w:t xml:space="preserve">AddrBroadcast </w:t>
             </w:r>
           </w:p>
         </w:tc>
@@ -2387,11 +2243,9 @@
             <w:tcW w:w="2065" w:type="dxa"/>
           </w:tcPr>
           <w:p>
-            <w:proofErr w:type="spellStart"/>
             <w:r>
               <w:t>AddrGroup</w:t>
             </w:r>
-            <w:proofErr w:type="spellEnd"/>
           </w:p>
         </w:tc>
         <w:tc>
@@ -2497,47 +2351,22 @@
       </w:r>
     </w:p>
     <w:p>
-      <w:proofErr w:type="spellStart"/>
-      <w:r>
-        <w:t>GenericApp</w:t>
-      </w:r>
-      <w:proofErr w:type="spellEnd"/>
-      <w:r>
-        <w:t>: the general application</w:t>
-      </w:r>
-    </w:p>
-    <w:p>
-      <w:proofErr w:type="spellStart"/>
-      <w:r>
-        <w:t>PowerMeter</w:t>
-      </w:r>
-      <w:proofErr w:type="spellEnd"/>
-      <w:r>
-        <w:t xml:space="preserve">: measure power of device then </w:t>
-      </w:r>
-      <w:proofErr w:type="gramStart"/>
-      <w:r>
-        <w:t>send</w:t>
-      </w:r>
-      <w:proofErr w:type="gramEnd"/>
-      <w:r>
-        <w:t xml:space="preserve"> it to coordinator</w:t>
-      </w:r>
-    </w:p>
-    <w:p>
-      <w:proofErr w:type="spellStart"/>
-      <w:r>
-        <w:t>SmartDevice</w:t>
-      </w:r>
-      <w:proofErr w:type="spellEnd"/>
-      <w:r>
-        <w:t>: collect data from sensor, send to hub center.</w:t>
-      </w:r>
-    </w:p>
-    <w:p>
-      <w:r>
-        <w:t xml:space="preserve">2. </w:t>
-      </w:r>
+      <w:r>
+        <w:t>GenericApp: the general application</w:t>
+      </w:r>
+    </w:p>
+    <w:p>
+      <w:r>
+        <w:t>PowerMeter: measure power of device then send it to coordinator</w:t>
+      </w:r>
+    </w:p>
+    <w:p>
+      <w:r>
+        <w:t>SmartDevice: collect data from sensor, send to hub center.</w:t>
+      </w:r>
+    </w:p>
+    <w:p/>
+    <w:p>
       <w:bookmarkStart w:id="0" w:name="_GoBack"/>
       <w:bookmarkEnd w:id="0"/>
     </w:p>

</xml_diff>